<commit_message>
Updated resume for Summer 2022
</commit_message>
<xml_diff>
--- a/pdf/College Resume.docx
+++ b/pdf/College Resume.docx
@@ -1,6 +1,6 @@
 
 <file path=word/document.xml><?xml version="1.0" encoding="utf-8"?>
-<w:document xmlns:wpc="http://schemas.microsoft.com/office/word/2010/wordprocessingCanvas" xmlns:cx="http://schemas.microsoft.com/office/drawing/2014/chartex" xmlns:cx1="http://schemas.microsoft.com/office/drawing/2015/9/8/chartex" xmlns:cx2="http://schemas.microsoft.com/office/drawing/2015/10/21/chartex" xmlns:cx3="http://schemas.microsoft.com/office/drawing/2016/5/9/chartex" xmlns:cx4="http://schemas.microsoft.com/office/drawing/2016/5/10/chartex" xmlns:cx5="http://schemas.microsoft.com/office/drawing/2016/5/11/chartex" xmlns:cx6="http://schemas.microsoft.com/office/drawing/2016/5/12/chartex" xmlns:cx7="http://schemas.microsoft.com/office/drawing/2016/5/13/chartex" xmlns:cx8="http://schemas.microsoft.com/office/drawing/2016/5/14/chartex" xmlns:mc="http://schemas.openxmlformats.org/markup-compatibility/2006" xmlns:aink="http://schemas.microsoft.com/office/drawing/2016/ink" xmlns:am3d="http://schemas.microsoft.com/office/drawing/2017/model3d" xmlns:o="urn:schemas-microsoft-com:office:office" xmlns:r="http://schemas.openxmlformats.org/officeDocument/2006/relationships" xmlns:m="http://schemas.openxmlformats.org/officeDocument/2006/math" xmlns:v="urn:schemas-microsoft-com:vml" xmlns:wp14="http://schemas.microsoft.com/office/word/2010/wordprocessingDrawing" xmlns:wp="http://schemas.openxmlformats.org/drawingml/2006/wordprocessingDrawing" xmlns:w10="urn:schemas-microsoft-com:office:word" xmlns:w="http://schemas.openxmlformats.org/wordprocessingml/2006/main" xmlns:w14="http://schemas.microsoft.com/office/word/2010/wordml" xmlns:w15="http://schemas.microsoft.com/office/word/2012/wordml" xmlns:w16cex="http://schemas.microsoft.com/office/word/2018/wordml/cex" xmlns:w16cid="http://schemas.microsoft.com/office/word/2016/wordml/cid" xmlns:w16="http://schemas.microsoft.com/office/word/2018/wordml" xmlns:w16sdtdh="http://schemas.microsoft.com/office/word/2020/wordml/sdtdatahash" xmlns:w16se="http://schemas.microsoft.com/office/word/2015/wordml/symex" xmlns:wpg="http://schemas.microsoft.com/office/word/2010/wordprocessingGroup" xmlns:wpi="http://schemas.microsoft.com/office/word/2010/wordprocessingInk" xmlns:wne="http://schemas.microsoft.com/office/word/2006/wordml" xmlns:wps="http://schemas.microsoft.com/office/word/2010/wordprocessingShape" mc:Ignorable="w14 w15 w16se w16cid w16 w16cex w16sdtdh wp14">
+<w:document xmlns:wpc="http://schemas.microsoft.com/office/word/2010/wordprocessingCanvas" xmlns:cx="http://schemas.microsoft.com/office/drawing/2014/chartex" xmlns:cx1="http://schemas.microsoft.com/office/drawing/2015/9/8/chartex" xmlns:cx2="http://schemas.microsoft.com/office/drawing/2015/10/21/chartex" xmlns:cx3="http://schemas.microsoft.com/office/drawing/2016/5/9/chartex" xmlns:cx4="http://schemas.microsoft.com/office/drawing/2016/5/10/chartex" xmlns:cx5="http://schemas.microsoft.com/office/drawing/2016/5/11/chartex" xmlns:cx6="http://schemas.microsoft.com/office/drawing/2016/5/12/chartex" xmlns:cx7="http://schemas.microsoft.com/office/drawing/2016/5/13/chartex" xmlns:cx8="http://schemas.microsoft.com/office/drawing/2016/5/14/chartex" xmlns:mc="http://schemas.openxmlformats.org/markup-compatibility/2006" xmlns:aink="http://schemas.microsoft.com/office/drawing/2016/ink" xmlns:am3d="http://schemas.microsoft.com/office/drawing/2017/model3d" xmlns:o="urn:schemas-microsoft-com:office:office" xmlns:oel="http://schemas.microsoft.com/office/2019/extlst" xmlns:r="http://schemas.openxmlformats.org/officeDocument/2006/relationships" xmlns:m="http://schemas.openxmlformats.org/officeDocument/2006/math" xmlns:v="urn:schemas-microsoft-com:vml" xmlns:wp14="http://schemas.microsoft.com/office/word/2010/wordprocessingDrawing" xmlns:wp="http://schemas.openxmlformats.org/drawingml/2006/wordprocessingDrawing" xmlns:w10="urn:schemas-microsoft-com:office:word" xmlns:w="http://schemas.openxmlformats.org/wordprocessingml/2006/main" xmlns:w14="http://schemas.microsoft.com/office/word/2010/wordml" xmlns:w15="http://schemas.microsoft.com/office/word/2012/wordml" xmlns:w16cex="http://schemas.microsoft.com/office/word/2018/wordml/cex" xmlns:w16cid="http://schemas.microsoft.com/office/word/2016/wordml/cid" xmlns:w16="http://schemas.microsoft.com/office/word/2018/wordml" xmlns:w16sdtdh="http://schemas.microsoft.com/office/word/2020/wordml/sdtdatahash" xmlns:w16se="http://schemas.microsoft.com/office/word/2015/wordml/symex" xmlns:wpg="http://schemas.microsoft.com/office/word/2010/wordprocessingGroup" xmlns:wpi="http://schemas.microsoft.com/office/word/2010/wordprocessingInk" xmlns:wne="http://schemas.microsoft.com/office/word/2006/wordml" xmlns:wps="http://schemas.microsoft.com/office/word/2010/wordprocessingShape" mc:Ignorable="w14 w15 w16se w16cid w16 w16cex w16sdtdh wp14">
   <w:background w:color="FFFFFF"/>
   <w:body>
     <w:p>
@@ -8,34 +8,34 @@
         <w:pStyle w:val="Normal1"/>
         <w:jc w:val="center"/>
         <w:rPr>
-          <w:color w:val="3260AC"/>
+          <w:color w:val="0070C0"/>
           <w:sz w:val="40"/>
         </w:rPr>
       </w:pPr>
       <w:r>
         <w:rPr>
-          <w:color w:val="3260AC"/>
+          <w:color w:val="0070C0"/>
           <w:sz w:val="40"/>
         </w:rPr>
         <w:softHyphen/>
       </w:r>
       <w:r>
         <w:rPr>
-          <w:color w:val="3260AC"/>
+          <w:color w:val="0070C0"/>
           <w:sz w:val="40"/>
         </w:rPr>
         <w:softHyphen/>
       </w:r>
       <w:r>
         <w:rPr>
-          <w:color w:val="3260AC"/>
+          <w:color w:val="0070C0"/>
           <w:sz w:val="40"/>
         </w:rPr>
         <w:softHyphen/>
       </w:r>
       <w:r>
         <w:rPr>
-          <w:color w:val="3260AC"/>
+          <w:color w:val="0070C0"/>
           <w:sz w:val="40"/>
         </w:rPr>
         <w:t>Jake Hafele</w:t>
@@ -50,7 +50,25 @@
         <w:jc w:val="center"/>
       </w:pPr>
       <w:r>
-        <w:t>jakehafele1@gmail.com</w:t>
+        <w:t>309-696-0228</w:t>
+      </w:r>
+      <w:r>
+        <w:t xml:space="preserve"> </w:t>
+      </w:r>
+      <w:r>
+        <w:t xml:space="preserve">| </w:t>
+      </w:r>
+      <w:r>
+        <w:t>j</w:t>
+      </w:r>
+      <w:r>
+        <w:t>ake</w:t>
+      </w:r>
+      <w:r>
+        <w:t>h</w:t>
+      </w:r>
+      <w:r>
+        <w:t>afele1@gmail.com</w:t>
       </w:r>
       <w:r>
         <w:t xml:space="preserve"> | Portfolio at </w:t>
@@ -78,7 +96,7 @@
         <w:rPr>
           <w:b/>
           <w:smallCaps/>
-          <w:color w:val="3260AC"/>
+          <w:color w:val="0070C0"/>
         </w:rPr>
         <w:t>Objective</w:t>
       </w:r>
@@ -136,7 +154,7 @@
         <w:rPr>
           <w:sz w:val="20"/>
         </w:rPr>
-        <w:t>hardware development, design, and or testing</w:t>
+        <w:t>hardware</w:t>
       </w:r>
       <w:r>
         <w:rPr>
@@ -148,6 +166,30 @@
         <w:rPr>
           <w:sz w:val="20"/>
         </w:rPr>
+        <w:t>design and/or</w:t>
+      </w:r>
+      <w:r>
+        <w:rPr>
+          <w:sz w:val="20"/>
+        </w:rPr>
+        <w:t xml:space="preserve"> te</w:t>
+      </w:r>
+      <w:r>
+        <w:rPr>
+          <w:sz w:val="20"/>
+        </w:rPr>
+        <w:t>sting</w:t>
+      </w:r>
+      <w:r>
+        <w:rPr>
+          <w:sz w:val="20"/>
+        </w:rPr>
+        <w:t xml:space="preserve"> </w:t>
+      </w:r>
+      <w:r>
+        <w:rPr>
+          <w:sz w:val="20"/>
+        </w:rPr>
         <w:t xml:space="preserve">for the </w:t>
       </w:r>
       <w:r>
@@ -160,25 +202,13 @@
         <w:rPr>
           <w:sz w:val="20"/>
         </w:rPr>
-        <w:t xml:space="preserve">ummer </w:t>
-      </w:r>
-      <w:r>
-        <w:rPr>
-          <w:sz w:val="20"/>
-        </w:rPr>
-        <w:tab/>
-      </w:r>
-      <w:r>
-        <w:rPr>
-          <w:sz w:val="20"/>
-        </w:rPr>
-        <w:t>of 202</w:t>
-      </w:r>
-      <w:r>
-        <w:rPr>
-          <w:sz w:val="20"/>
-        </w:rPr>
-        <w:t>2</w:t>
+        <w:t>ummer of 202</w:t>
+      </w:r>
+      <w:r>
+        <w:rPr>
+          <w:sz w:val="20"/>
+        </w:rPr>
+        <w:t>3</w:t>
       </w:r>
     </w:p>
     <w:p>
@@ -189,14 +219,14 @@
         <w:rPr>
           <w:b/>
           <w:smallCaps/>
-          <w:color w:val="3260AC"/>
+          <w:color w:val="0070C0"/>
         </w:rPr>
       </w:pPr>
       <w:r>
         <w:rPr>
           <w:b/>
           <w:smallCaps/>
-          <w:color w:val="3260AC"/>
+          <w:color w:val="0070C0"/>
         </w:rPr>
         <w:t>Education</w:t>
       </w:r>
@@ -324,7 +354,20 @@
         <w:rPr>
           <w:sz w:val="20"/>
         </w:rPr>
-        <w:t xml:space="preserve">       </w:t>
+        <w:t xml:space="preserve">      </w:t>
+      </w:r>
+      <w:r>
+        <w:rPr>
+          <w:sz w:val="20"/>
+        </w:rPr>
+        <w:t xml:space="preserve">     </w:t>
+      </w:r>
+      <w:r>
+        <w:rPr>
+          <w:sz w:val="4"/>
+          <w:szCs w:val="4"/>
+        </w:rPr>
+        <w:t xml:space="preserve">   </w:t>
       </w:r>
       <w:r>
         <w:rPr>
@@ -334,35 +377,69 @@
       </w:r>
       <w:r>
         <w:rPr>
-          <w:b/>
-          <w:bCs/>
-          <w:sz w:val="20"/>
-        </w:rPr>
-        <w:t xml:space="preserve">Expected </w:t>
-      </w:r>
-      <w:r>
-        <w:rPr>
-          <w:b/>
-          <w:bCs/>
-          <w:sz w:val="20"/>
-        </w:rPr>
-        <w:t>December</w:t>
-      </w:r>
-      <w:r>
-        <w:rPr>
-          <w:b/>
-          <w:bCs/>
-          <w:sz w:val="20"/>
-        </w:rPr>
-        <w:t xml:space="preserve"> 20</w:t>
-      </w:r>
-      <w:r>
-        <w:rPr>
-          <w:b/>
-          <w:bCs/>
-          <w:sz w:val="20"/>
-        </w:rPr>
-        <w:t>23</w:t>
+          <w:sz w:val="20"/>
+        </w:rPr>
+        <w:t xml:space="preserve"> </w:t>
+      </w:r>
+      <w:r>
+        <w:rPr>
+          <w:sz w:val="20"/>
+        </w:rPr>
+        <w:t xml:space="preserve"> </w:t>
+      </w:r>
+      <w:r>
+        <w:rPr>
+          <w:sz w:val="20"/>
+        </w:rPr>
+        <w:t xml:space="preserve">     </w:t>
+      </w:r>
+      <w:r>
+        <w:rPr>
+          <w:b/>
+          <w:bCs/>
+          <w:sz w:val="20"/>
+        </w:rPr>
+        <w:t>E</w:t>
+      </w:r>
+      <w:r>
+        <w:rPr>
+          <w:b/>
+          <w:bCs/>
+          <w:sz w:val="20"/>
+        </w:rPr>
+        <w:t>xpected</w:t>
+      </w:r>
+      <w:r>
+        <w:rPr>
+          <w:b/>
+          <w:bCs/>
+          <w:sz w:val="20"/>
+        </w:rPr>
+        <w:t xml:space="preserve"> </w:t>
+      </w:r>
+      <w:r>
+        <w:rPr>
+          <w:b/>
+          <w:bCs/>
+          <w:sz w:val="20"/>
+        </w:rPr>
+        <w:t>Fall</w:t>
+      </w:r>
+      <w:r>
+        <w:rPr>
+          <w:b/>
+          <w:bCs/>
+          <w:sz w:val="20"/>
+        </w:rPr>
+        <w:t xml:space="preserve"> 202</w:t>
+      </w:r>
+      <w:r>
+        <w:rPr>
+          <w:b/>
+          <w:bCs/>
+          <w:sz w:val="20"/>
+        </w:rPr>
+        <w:t>4</w:t>
       </w:r>
     </w:p>
     <w:p>
@@ -377,7 +454,46 @@
         <w:rPr>
           <w:sz w:val="20"/>
         </w:rPr>
-        <w:t>GPA: 4.0/4.0</w:t>
+        <w:t xml:space="preserve">Studied abroad at </w:t>
+      </w:r>
+      <w:r>
+        <w:rPr>
+          <w:sz w:val="20"/>
+        </w:rPr>
+        <w:t xml:space="preserve">the </w:t>
+      </w:r>
+      <w:r>
+        <w:rPr>
+          <w:sz w:val="20"/>
+        </w:rPr>
+        <w:t xml:space="preserve">University of Limerick, Ireland                                              </w:t>
+      </w:r>
+      <w:r>
+        <w:rPr>
+          <w:sz w:val="6"/>
+          <w:szCs w:val="6"/>
+        </w:rPr>
+        <w:t xml:space="preserve">   </w:t>
+      </w:r>
+      <w:r>
+        <w:rPr>
+          <w:sz w:val="20"/>
+        </w:rPr>
+        <w:t xml:space="preserve">         </w:t>
+      </w:r>
+      <w:r>
+        <w:rPr>
+          <w:sz w:val="20"/>
+        </w:rPr>
+        <w:t xml:space="preserve">   </w:t>
+      </w:r>
+      <w:r>
+        <w:rPr>
+          <w:b/>
+          <w:bCs/>
+          <w:sz w:val="20"/>
+        </w:rPr>
+        <w:t>Spring 2022</w:t>
       </w:r>
     </w:p>
     <w:p>
@@ -392,7 +508,170 @@
         <w:rPr>
           <w:sz w:val="20"/>
         </w:rPr>
-        <w:t>Minor in Mathematics</w:t>
+        <w:t>GPA: 4.0/4.0</w:t>
+      </w:r>
+    </w:p>
+    <w:p>
+      <w:pPr>
+        <w:pStyle w:val="Normal1"/>
+        <w:numPr>
+          <w:ilvl w:val="0"/>
+          <w:numId w:val="1"/>
+        </w:numPr>
+        <w:ind w:right="360"/>
+        <w:rPr>
+          <w:b/>
+          <w:bCs/>
+          <w:sz w:val="20"/>
+        </w:rPr>
+      </w:pPr>
+      <w:r>
+        <w:rPr>
+          <w:sz w:val="20"/>
+        </w:rPr>
+        <w:t xml:space="preserve">Top 2% of </w:t>
+      </w:r>
+      <w:r>
+        <w:rPr>
+          <w:sz w:val="20"/>
+        </w:rPr>
+        <w:t>E</w:t>
+      </w:r>
+      <w:r>
+        <w:rPr>
+          <w:sz w:val="20"/>
+        </w:rPr>
+        <w:t xml:space="preserve">ngineers award                                                                              </w:t>
+      </w:r>
+      <w:r>
+        <w:rPr>
+          <w:sz w:val="20"/>
+        </w:rPr>
+        <w:t xml:space="preserve"> </w:t>
+      </w:r>
+      <w:r>
+        <w:rPr>
+          <w:sz w:val="20"/>
+        </w:rPr>
+        <w:t xml:space="preserve">  </w:t>
+      </w:r>
+      <w:r>
+        <w:rPr>
+          <w:sz w:val="20"/>
+        </w:rPr>
+        <w:t xml:space="preserve">     </w:t>
+      </w:r>
+      <w:r>
+        <w:rPr>
+          <w:sz w:val="20"/>
+        </w:rPr>
+        <w:t xml:space="preserve">     </w:t>
+      </w:r>
+      <w:r>
+        <w:rPr>
+          <w:b/>
+          <w:bCs/>
+          <w:sz w:val="20"/>
+        </w:rPr>
+        <w:t xml:space="preserve">2019 </w:t>
+      </w:r>
+      <w:r>
+        <w:rPr>
+          <w:b/>
+          <w:bCs/>
+          <w:sz w:val="20"/>
+        </w:rPr>
+        <w:t>–</w:t>
+      </w:r>
+      <w:r>
+        <w:rPr>
+          <w:b/>
+          <w:bCs/>
+          <w:sz w:val="20"/>
+        </w:rPr>
+        <w:t xml:space="preserve"> 202</w:t>
+      </w:r>
+      <w:r>
+        <w:rPr>
+          <w:b/>
+          <w:bCs/>
+          <w:sz w:val="20"/>
+        </w:rPr>
+        <w:t>2</w:t>
+      </w:r>
+    </w:p>
+    <w:p>
+      <w:pPr>
+        <w:pStyle w:val="Normal1"/>
+        <w:numPr>
+          <w:ilvl w:val="0"/>
+          <w:numId w:val="1"/>
+        </w:numPr>
+        <w:ind w:right="360"/>
+        <w:rPr>
+          <w:b/>
+          <w:bCs/>
+          <w:sz w:val="20"/>
+        </w:rPr>
+      </w:pPr>
+      <w:r>
+        <w:rPr>
+          <w:sz w:val="20"/>
+        </w:rPr>
+        <w:t xml:space="preserve">College of Engineering Dean’s List                                                                  </w:t>
+      </w:r>
+      <w:r>
+        <w:rPr>
+          <w:sz w:val="20"/>
+        </w:rPr>
+        <w:t xml:space="preserve">  </w:t>
+      </w:r>
+      <w:r>
+        <w:rPr>
+          <w:sz w:val="20"/>
+        </w:rPr>
+        <w:t xml:space="preserve"> </w:t>
+      </w:r>
+      <w:r>
+        <w:rPr>
+          <w:sz w:val="20"/>
+        </w:rPr>
+        <w:t xml:space="preserve"> </w:t>
+      </w:r>
+      <w:r>
+        <w:rPr>
+          <w:sz w:val="4"/>
+          <w:szCs w:val="4"/>
+        </w:rPr>
+        <w:t xml:space="preserve"> </w:t>
+      </w:r>
+      <w:r>
+        <w:rPr>
+          <w:sz w:val="20"/>
+        </w:rPr>
+        <w:t xml:space="preserve">    </w:t>
+      </w:r>
+      <w:r>
+        <w:rPr>
+          <w:sz w:val="20"/>
+        </w:rPr>
+        <w:t xml:space="preserve">      </w:t>
+      </w:r>
+      <w:r>
+        <w:rPr>
+          <w:b/>
+          <w:bCs/>
+          <w:sz w:val="20"/>
+        </w:rPr>
+        <w:t>2019 – 202</w:t>
+      </w:r>
+      <w:r>
+        <w:rPr>
+          <w:b/>
+          <w:bCs/>
+          <w:sz w:val="20"/>
+        </w:rPr>
+        <w:t>2</w:t>
       </w:r>
     </w:p>
     <w:p>
@@ -403,14 +682,14 @@
         <w:rPr>
           <w:b/>
           <w:smallCaps/>
-          <w:color w:val="3260AC"/>
+          <w:color w:val="0070C0"/>
         </w:rPr>
       </w:pPr>
       <w:r>
         <w:rPr>
           <w:b/>
           <w:smallCaps/>
-          <w:color w:val="3260AC"/>
+          <w:color w:val="0070C0"/>
         </w:rPr>
         <w:t>Employment</w:t>
       </w:r>
@@ -418,19 +697,279 @@
     <w:p>
       <w:pPr>
         <w:pStyle w:val="Normal1"/>
-        <w:ind w:left="1440" w:right="360" w:hanging="360"/>
-        <w:rPr>
-          <w:b/>
-          <w:bCs/>
-          <w:sz w:val="20"/>
-        </w:rPr>
-      </w:pPr>
-      <w:r>
-        <w:rPr>
-          <w:b/>
-          <w:sz w:val="20"/>
-        </w:rPr>
-        <w:t xml:space="preserve">Workiva, </w:t>
+        <w:ind w:left="720" w:right="360"/>
+        <w:rPr>
+          <w:b/>
+          <w:bCs/>
+          <w:sz w:val="20"/>
+        </w:rPr>
+      </w:pPr>
+      <w:r>
+        <w:rPr>
+          <w:sz w:val="20"/>
+        </w:rPr>
+        <w:t xml:space="preserve">     </w:t>
+      </w:r>
+      <w:r>
+        <w:rPr>
+          <w:b/>
+          <w:sz w:val="20"/>
+        </w:rPr>
+        <w:t>Collins Aerospace, Systems Engineer Intern</w:t>
+      </w:r>
+      <w:r>
+        <w:rPr>
+          <w:b/>
+          <w:bCs/>
+          <w:sz w:val="20"/>
+        </w:rPr>
+        <w:t xml:space="preserve">; </w:t>
+      </w:r>
+      <w:r>
+        <w:rPr>
+          <w:b/>
+          <w:bCs/>
+          <w:sz w:val="20"/>
+        </w:rPr>
+        <w:t>Cedar Rapids</w:t>
+      </w:r>
+      <w:r>
+        <w:rPr>
+          <w:b/>
+          <w:bCs/>
+          <w:sz w:val="20"/>
+        </w:rPr>
+        <w:t>, Iowa</w:t>
+      </w:r>
+      <w:r>
+        <w:rPr>
+          <w:b/>
+          <w:bCs/>
+          <w:sz w:val="20"/>
+        </w:rPr>
+        <w:t xml:space="preserve">          </w:t>
+      </w:r>
+      <w:r>
+        <w:rPr>
+          <w:b/>
+          <w:bCs/>
+          <w:sz w:val="20"/>
+        </w:rPr>
+        <w:t xml:space="preserve">     </w:t>
+      </w:r>
+      <w:r>
+        <w:rPr>
+          <w:b/>
+          <w:bCs/>
+          <w:sz w:val="20"/>
+        </w:rPr>
+        <w:t xml:space="preserve">  </w:t>
+      </w:r>
+      <w:r>
+        <w:rPr>
+          <w:b/>
+          <w:bCs/>
+          <w:sz w:val="6"/>
+          <w:szCs w:val="6"/>
+        </w:rPr>
+        <w:t xml:space="preserve"> </w:t>
+      </w:r>
+      <w:r>
+        <w:rPr>
+          <w:b/>
+          <w:bCs/>
+          <w:sz w:val="20"/>
+        </w:rPr>
+        <w:t xml:space="preserve">  </w:t>
+      </w:r>
+      <w:r>
+        <w:rPr>
+          <w:b/>
+          <w:bCs/>
+          <w:sz w:val="20"/>
+        </w:rPr>
+        <w:t xml:space="preserve"> </w:t>
+      </w:r>
+      <w:r>
+        <w:rPr>
+          <w:b/>
+          <w:bCs/>
+          <w:sz w:val="20"/>
+        </w:rPr>
+        <w:t xml:space="preserve">August 2021 </w:t>
+      </w:r>
+      <w:r>
+        <w:rPr>
+          <w:b/>
+          <w:bCs/>
+          <w:sz w:val="20"/>
+        </w:rPr>
+        <w:t>–</w:t>
+      </w:r>
+      <w:r>
+        <w:rPr>
+          <w:b/>
+          <w:bCs/>
+          <w:sz w:val="20"/>
+        </w:rPr>
+        <w:t xml:space="preserve"> Present</w:t>
+      </w:r>
+    </w:p>
+    <w:p>
+      <w:pPr>
+        <w:pStyle w:val="Normal1"/>
+        <w:numPr>
+          <w:ilvl w:val="0"/>
+          <w:numId w:val="10"/>
+        </w:numPr>
+        <w:spacing w:before="40"/>
+        <w:ind w:right="360"/>
+        <w:rPr>
+          <w:b/>
+          <w:bCs/>
+          <w:sz w:val="20"/>
+        </w:rPr>
+      </w:pPr>
+      <w:r>
+        <w:rPr>
+          <w:sz w:val="20"/>
+        </w:rPr>
+        <w:t xml:space="preserve">Update documentation on </w:t>
+      </w:r>
+      <w:r>
+        <w:rPr>
+          <w:sz w:val="20"/>
+        </w:rPr>
+        <w:t>CH-47F Chinook</w:t>
+      </w:r>
+      <w:r>
+        <w:rPr>
+          <w:sz w:val="20"/>
+        </w:rPr>
+        <w:t xml:space="preserve"> that satisfy customer needs and requirements</w:t>
+      </w:r>
+    </w:p>
+    <w:p>
+      <w:pPr>
+        <w:pStyle w:val="Normal1"/>
+        <w:numPr>
+          <w:ilvl w:val="0"/>
+          <w:numId w:val="10"/>
+        </w:numPr>
+        <w:spacing w:before="40"/>
+        <w:ind w:right="360"/>
+        <w:rPr>
+          <w:b/>
+          <w:bCs/>
+          <w:sz w:val="20"/>
+        </w:rPr>
+      </w:pPr>
+      <w:r>
+        <w:rPr>
+          <w:sz w:val="20"/>
+        </w:rPr>
+        <w:t xml:space="preserve">Validate software and hardware </w:t>
+      </w:r>
+      <w:r>
+        <w:rPr>
+          <w:sz w:val="20"/>
+        </w:rPr>
+        <w:t>updates</w:t>
+      </w:r>
+      <w:r>
+        <w:rPr>
+          <w:sz w:val="20"/>
+        </w:rPr>
+        <w:t xml:space="preserve"> system wide through a suite of </w:t>
+      </w:r>
+      <w:r>
+        <w:rPr>
+          <w:sz w:val="20"/>
+        </w:rPr>
+        <w:t>tests</w:t>
+      </w:r>
+    </w:p>
+    <w:p>
+      <w:pPr>
+        <w:pStyle w:val="Normal1"/>
+        <w:numPr>
+          <w:ilvl w:val="0"/>
+          <w:numId w:val="10"/>
+        </w:numPr>
+        <w:spacing w:before="40"/>
+        <w:ind w:right="360"/>
+        <w:rPr>
+          <w:b/>
+          <w:bCs/>
+          <w:sz w:val="20"/>
+        </w:rPr>
+      </w:pPr>
+      <w:r>
+        <w:rPr>
+          <w:sz w:val="20"/>
+        </w:rPr>
+        <w:t xml:space="preserve">Learn and research about new subsystem designs that change the functionality of the Chinook </w:t>
+      </w:r>
+    </w:p>
+    <w:p>
+      <w:pPr>
+        <w:pStyle w:val="Normal1"/>
+        <w:numPr>
+          <w:ilvl w:val="0"/>
+          <w:numId w:val="10"/>
+        </w:numPr>
+        <w:spacing w:before="40"/>
+        <w:ind w:right="360"/>
+        <w:rPr>
+          <w:b/>
+          <w:bCs/>
+          <w:sz w:val="20"/>
+        </w:rPr>
+      </w:pPr>
+      <w:r>
+        <w:rPr>
+          <w:sz w:val="20"/>
+        </w:rPr>
+        <w:t>Contribute to team wide test events which covers the span of system integration over a full week</w:t>
+      </w:r>
+    </w:p>
+    <w:p>
+      <w:pPr>
+        <w:pStyle w:val="Normal1"/>
+        <w:ind w:right="360"/>
+        <w:rPr>
+          <w:b/>
+          <w:bCs/>
+          <w:sz w:val="20"/>
+        </w:rPr>
+      </w:pPr>
+      <w:r>
+        <w:rPr>
+          <w:b/>
+          <w:sz w:val="20"/>
+        </w:rPr>
+        <w:t xml:space="preserve">                  </w:t>
+      </w:r>
+      <w:r>
+        <w:rPr>
+          <w:b/>
+          <w:sz w:val="20"/>
+        </w:rPr>
+        <w:t>Workiva</w:t>
+      </w:r>
+      <w:r>
+        <w:rPr>
+          <w:b/>
+          <w:sz w:val="20"/>
+        </w:rPr>
+        <w:t>,</w:t>
+      </w:r>
+      <w:r>
+        <w:rPr>
+          <w:b/>
+          <w:sz w:val="20"/>
+        </w:rPr>
+        <w:t xml:space="preserve"> </w:t>
       </w:r>
       <w:r>
         <w:rPr>
@@ -446,7 +985,15 @@
           <w:bCs/>
           <w:sz w:val="20"/>
         </w:rPr>
-        <w:t xml:space="preserve">n; </w:t>
+        <w:t>n;</w:t>
+      </w:r>
+      <w:r>
+        <w:rPr>
+          <w:b/>
+          <w:bCs/>
+          <w:sz w:val="20"/>
+        </w:rPr>
+        <w:t xml:space="preserve"> </w:t>
       </w:r>
       <w:r>
         <w:rPr>
@@ -482,6 +1029,13 @@
           <w:sz w:val="20"/>
         </w:rPr>
         <w:t xml:space="preserve">  </w:t>
+      </w:r>
+      <w:r>
+        <w:rPr>
+          <w:b/>
+          <w:sz w:val="20"/>
+        </w:rPr>
+        <w:t xml:space="preserve"> </w:t>
       </w:r>
       <w:r>
         <w:rPr>
@@ -506,6 +1060,7 @@
           <w:ilvl w:val="0"/>
           <w:numId w:val="11"/>
         </w:numPr>
+        <w:spacing w:before="40"/>
         <w:ind w:right="360"/>
         <w:rPr>
           <w:bCs/>
@@ -514,21 +1069,38 @@
       </w:pPr>
       <w:r>
         <w:rPr>
-          <w:sz w:val="20"/>
-        </w:rPr>
-        <w:t xml:space="preserve">Collaborated with 10+ developers in </w:t>
-      </w:r>
-      <w:r>
-        <w:rPr>
-          <w:sz w:val="20"/>
-        </w:rPr>
-        <w:t xml:space="preserve">a fast paced </w:t>
-      </w:r>
-      <w:r>
-        <w:rPr>
-          <w:sz w:val="20"/>
-        </w:rPr>
-        <w:t>software development role</w:t>
+          <w:bCs/>
+          <w:sz w:val="20"/>
+        </w:rPr>
+        <w:t xml:space="preserve">Responsible for programming </w:t>
+      </w:r>
+      <w:r>
+        <w:rPr>
+          <w:bCs/>
+          <w:sz w:val="20"/>
+        </w:rPr>
+        <w:t xml:space="preserve">java software which managed roles for admin users of organizations and creating </w:t>
+      </w:r>
+      <w:r>
+        <w:rPr>
+          <w:bCs/>
+          <w:sz w:val="20"/>
+        </w:rPr>
+        <w:t xml:space="preserve">module-based solutions in dart for a </w:t>
+      </w:r>
+      <w:r>
+        <w:rPr>
+          <w:bCs/>
+          <w:sz w:val="20"/>
+        </w:rPr>
+        <w:t xml:space="preserve">front-end </w:t>
+      </w:r>
+      <w:r>
+        <w:rPr>
+          <w:bCs/>
+          <w:sz w:val="20"/>
+        </w:rPr>
+        <w:t>user interface</w:t>
       </w:r>
     </w:p>
     <w:p>
@@ -538,6 +1110,7 @@
           <w:ilvl w:val="0"/>
           <w:numId w:val="11"/>
         </w:numPr>
+        <w:spacing w:before="40"/>
         <w:ind w:right="360"/>
         <w:rPr>
           <w:bCs/>
@@ -546,27 +1119,17 @@
       </w:pPr>
       <w:r>
         <w:rPr>
-          <w:sz w:val="20"/>
-        </w:rPr>
-        <w:t xml:space="preserve">Programmed </w:t>
-      </w:r>
-      <w:r>
-        <w:rPr>
-          <w:sz w:val="20"/>
-        </w:rPr>
-        <w:t xml:space="preserve">module based solutions in </w:t>
-      </w:r>
-      <w:r>
-        <w:rPr>
-          <w:sz w:val="20"/>
-        </w:rPr>
-        <w:t>D</w:t>
-      </w:r>
-      <w:r>
-        <w:rPr>
-          <w:sz w:val="20"/>
-        </w:rPr>
-        <w:t>art for the user interface</w:t>
+          <w:bCs/>
+          <w:sz w:val="20"/>
+        </w:rPr>
+        <w:t>Verified developed code against 700+ tests and was responsible for tracing stack errors back to the correct area</w:t>
+      </w:r>
+      <w:r>
+        <w:rPr>
+          <w:bCs/>
+          <w:sz w:val="20"/>
+        </w:rPr>
+        <w:t>, which helped teach me how to navigate errors easier and think critically</w:t>
       </w:r>
     </w:p>
     <w:p>
@@ -576,6 +1139,7 @@
           <w:ilvl w:val="0"/>
           <w:numId w:val="11"/>
         </w:numPr>
+        <w:spacing w:before="40"/>
         <w:ind w:right="360"/>
         <w:rPr>
           <w:bCs/>
@@ -586,227 +1150,255 @@
         <w:rPr>
           <w:sz w:val="20"/>
         </w:rPr>
-        <w:t>Designed Java code to help manage roles and ids for admin users</w:t>
+        <w:t xml:space="preserve">Collaborated </w:t>
+      </w:r>
+      <w:r>
+        <w:rPr>
+          <w:sz w:val="20"/>
+        </w:rPr>
+        <w:t xml:space="preserve">with 10+ developers in </w:t>
+      </w:r>
+      <w:r>
+        <w:rPr>
+          <w:sz w:val="20"/>
+        </w:rPr>
+        <w:t>an agile team setting whe</w:t>
+      </w:r>
+      <w:r>
+        <w:rPr>
+          <w:sz w:val="20"/>
+        </w:rPr>
+        <w:t xml:space="preserve">re work was constantly being </w:t>
+      </w:r>
+      <w:r>
+        <w:rPr>
+          <w:sz w:val="20"/>
+        </w:rPr>
+        <w:t xml:space="preserve">reviewed </w:t>
+      </w:r>
+      <w:r>
+        <w:rPr>
+          <w:sz w:val="20"/>
+        </w:rPr>
+        <w:t>weekly</w:t>
+      </w:r>
+      <w:r>
+        <w:rPr>
+          <w:sz w:val="20"/>
+        </w:rPr>
+        <w:t xml:space="preserve">, </w:t>
+      </w:r>
+      <w:r>
+        <w:rPr>
+          <w:sz w:val="20"/>
+        </w:rPr>
+        <w:t>where I then learned how to develop team goals and proactiveness</w:t>
       </w:r>
     </w:p>
     <w:p>
       <w:pPr>
         <w:pStyle w:val="Normal1"/>
-        <w:numPr>
-          <w:ilvl w:val="0"/>
-          <w:numId w:val="11"/>
-        </w:numPr>
-        <w:ind w:right="360"/>
-        <w:rPr>
-          <w:bCs/>
-          <w:sz w:val="20"/>
-        </w:rPr>
-      </w:pPr>
-      <w:r>
-        <w:rPr>
-          <w:sz w:val="20"/>
-        </w:rPr>
-        <w:t>Verified and debugged code against 700+ tests</w:t>
+        <w:ind w:right="360" w:firstLine="720"/>
+        <w:rPr>
+          <w:b/>
+          <w:smallCaps/>
+          <w:color w:val="0070C0"/>
+        </w:rPr>
+      </w:pPr>
+      <w:r>
+        <w:rPr>
+          <w:b/>
+          <w:smallCaps/>
+          <w:color w:val="0070C0"/>
+        </w:rPr>
+        <w:t>Skills</w:t>
       </w:r>
     </w:p>
     <w:p>
       <w:pPr>
         <w:pStyle w:val="Normal1"/>
-        <w:ind w:left="720" w:right="360"/>
-        <w:rPr>
-          <w:b/>
-          <w:bCs/>
-          <w:sz w:val="20"/>
-        </w:rPr>
-      </w:pPr>
-      <w:r>
-        <w:rPr>
-          <w:sz w:val="20"/>
-        </w:rPr>
-        <w:t xml:space="preserve">     </w:t>
-      </w:r>
-      <w:r>
-        <w:rPr>
-          <w:b/>
-          <w:sz w:val="20"/>
-        </w:rPr>
-        <w:t>Iowa State University</w:t>
-      </w:r>
-      <w:r>
-        <w:rPr>
-          <w:b/>
+        <w:tabs>
+          <w:tab w:val="left" w:pos="2340"/>
+        </w:tabs>
+        <w:ind w:left="1440" w:right="360" w:hanging="360"/>
+        <w:rPr>
+          <w:sz w:val="20"/>
+        </w:rPr>
+      </w:pPr>
+      <w:r>
+        <w:rPr>
+          <w:b/>
+          <w:bCs/>
+          <w:sz w:val="20"/>
+        </w:rPr>
+        <w:t xml:space="preserve">Hardware       </w:t>
+      </w:r>
+      <w:r>
+        <w:rPr>
+          <w:b/>
+          <w:bCs/>
+          <w:sz w:val="20"/>
+        </w:rPr>
+        <w:t xml:space="preserve"> </w:t>
+      </w:r>
+      <w:r>
+        <w:rPr>
+          <w:sz w:val="20"/>
+        </w:rPr>
+        <w:t xml:space="preserve">Debugging Boards, </w:t>
+      </w:r>
+      <w:r>
+        <w:rPr>
+          <w:sz w:val="20"/>
+        </w:rPr>
+        <w:t>Soldering,</w:t>
+      </w:r>
+      <w:r>
+        <w:rPr>
+          <w:sz w:val="20"/>
+        </w:rPr>
+        <w:t xml:space="preserve"> </w:t>
+      </w:r>
+      <w:r>
+        <w:rPr>
+          <w:sz w:val="20"/>
+        </w:rPr>
+        <w:t>making</w:t>
+      </w:r>
+      <w:r>
+        <w:rPr>
+          <w:sz w:val="20"/>
+        </w:rPr>
+        <w:t xml:space="preserve"> </w:t>
+      </w:r>
+      <w:r>
+        <w:rPr>
+          <w:sz w:val="20"/>
+        </w:rPr>
+        <w:t>bill of materials</w:t>
+      </w:r>
+      <w:r>
+        <w:rPr>
           <w:sz w:val="20"/>
         </w:rPr>
         <w:t xml:space="preserve">, </w:t>
       </w:r>
       <w:r>
         <w:rPr>
-          <w:b/>
-          <w:bCs/>
-          <w:sz w:val="20"/>
-        </w:rPr>
-        <w:t>Lab Technician</w:t>
-      </w:r>
-      <w:r>
-        <w:rPr>
-          <w:b/>
-          <w:bCs/>
-          <w:sz w:val="20"/>
-        </w:rPr>
-        <w:t xml:space="preserve">; </w:t>
-      </w:r>
-      <w:r>
-        <w:rPr>
-          <w:b/>
-          <w:bCs/>
-          <w:sz w:val="20"/>
-        </w:rPr>
-        <w:t>Ames, Iowa</w:t>
-      </w:r>
-      <w:r>
-        <w:rPr>
-          <w:b/>
-          <w:bCs/>
-          <w:sz w:val="20"/>
-        </w:rPr>
-        <w:t xml:space="preserve">                                 </w:t>
-      </w:r>
-      <w:r>
-        <w:rPr>
-          <w:b/>
-          <w:bCs/>
-          <w:sz w:val="20"/>
-        </w:rPr>
-        <w:t xml:space="preserve">      </w:t>
-      </w:r>
-      <w:r>
-        <w:rPr>
-          <w:b/>
-          <w:bCs/>
-          <w:sz w:val="20"/>
-        </w:rPr>
-        <w:t xml:space="preserve">  </w:t>
-      </w:r>
-      <w:r>
-        <w:rPr>
-          <w:b/>
-          <w:bCs/>
-          <w:sz w:val="20"/>
-        </w:rPr>
-        <w:t xml:space="preserve"> </w:t>
-      </w:r>
-      <w:r>
-        <w:rPr>
-          <w:b/>
-          <w:bCs/>
-          <w:sz w:val="20"/>
-        </w:rPr>
-        <w:t xml:space="preserve">   </w:t>
-      </w:r>
-      <w:r>
-        <w:rPr>
-          <w:b/>
-          <w:bCs/>
-          <w:sz w:val="20"/>
-        </w:rPr>
-        <w:t>August 2021 - Present</w:t>
+          <w:sz w:val="20"/>
+        </w:rPr>
+        <w:t>3D printing</w:t>
       </w:r>
     </w:p>
     <w:p>
       <w:pPr>
         <w:pStyle w:val="Normal1"/>
-        <w:numPr>
-          <w:ilvl w:val="0"/>
-          <w:numId w:val="10"/>
-        </w:numPr>
-        <w:ind w:right="360"/>
-        <w:rPr>
-          <w:color w:val="auto"/>
-          <w:sz w:val="20"/>
-        </w:rPr>
-      </w:pPr>
-      <w:r>
-        <w:rPr>
-          <w:rFonts w:ascii="Helvetica" w:hAnsi="Helvetica" w:cs="Helvetica"/>
-          <w:color w:val="auto"/>
-          <w:spacing w:val="3"/>
-          <w:sz w:val="20"/>
-          <w:shd w:val="clear" w:color="auto" w:fill="FFFFFF"/>
-        </w:rPr>
-        <w:t>Managing several mechanical engineering labs</w:t>
-      </w:r>
-      <w:r>
-        <w:rPr>
-          <w:rFonts w:ascii="Helvetica" w:hAnsi="Helvetica" w:cs="Helvetica"/>
-          <w:color w:val="auto"/>
-          <w:spacing w:val="3"/>
-          <w:sz w:val="20"/>
-          <w:shd w:val="clear" w:color="auto" w:fill="FFFFFF"/>
-        </w:rPr>
-        <w:t xml:space="preserve"> and </w:t>
-      </w:r>
-      <w:r>
-        <w:rPr>
-          <w:rFonts w:ascii="Helvetica" w:hAnsi="Helvetica" w:cs="Helvetica"/>
-          <w:color w:val="auto"/>
-          <w:spacing w:val="3"/>
-          <w:sz w:val="20"/>
-          <w:shd w:val="clear" w:color="auto" w:fill="FFFFFF"/>
-        </w:rPr>
-        <w:t>performing routine maintenance</w:t>
-      </w:r>
-      <w:r>
-        <w:rPr>
-          <w:rFonts w:ascii="Helvetica" w:hAnsi="Helvetica" w:cs="Helvetica"/>
-          <w:color w:val="auto"/>
-          <w:spacing w:val="3"/>
-          <w:sz w:val="20"/>
-          <w:shd w:val="clear" w:color="auto" w:fill="FFFFFF"/>
-        </w:rPr>
-        <w:t xml:space="preserve"> on equipment</w:t>
+        <w:tabs>
+          <w:tab w:val="left" w:pos="2340"/>
+        </w:tabs>
+        <w:ind w:left="1440" w:right="360" w:hanging="360"/>
+        <w:rPr>
+          <w:sz w:val="20"/>
+        </w:rPr>
+      </w:pPr>
+      <w:r>
+        <w:rPr>
+          <w:b/>
+          <w:bCs/>
+          <w:sz w:val="20"/>
+        </w:rPr>
+        <w:t>Software</w:t>
+      </w:r>
+      <w:r>
+        <w:rPr>
+          <w:b/>
+          <w:bCs/>
+          <w:sz w:val="20"/>
+        </w:rPr>
+        <w:t xml:space="preserve">        </w:t>
+      </w:r>
+      <w:r>
+        <w:rPr>
+          <w:b/>
+          <w:bCs/>
+          <w:sz w:val="20"/>
+        </w:rPr>
+        <w:t xml:space="preserve"> </w:t>
+      </w:r>
+      <w:r>
+        <w:rPr>
+          <w:sz w:val="20"/>
+        </w:rPr>
+        <w:t>Git</w:t>
+      </w:r>
+      <w:r>
+        <w:rPr>
+          <w:sz w:val="20"/>
+        </w:rPr>
+        <w:t>,</w:t>
+      </w:r>
+      <w:r>
+        <w:rPr>
+          <w:sz w:val="20"/>
+        </w:rPr>
+        <w:t xml:space="preserve"> Altium,</w:t>
+      </w:r>
+      <w:r>
+        <w:rPr>
+          <w:sz w:val="20"/>
+        </w:rPr>
+        <w:t xml:space="preserve"> </w:t>
+      </w:r>
+      <w:proofErr w:type="spellStart"/>
+      <w:r>
+        <w:rPr>
+          <w:sz w:val="20"/>
+        </w:rPr>
+        <w:t>KiCad</w:t>
+      </w:r>
+      <w:proofErr w:type="spellEnd"/>
+      <w:r>
+        <w:rPr>
+          <w:sz w:val="20"/>
+        </w:rPr>
+        <w:t xml:space="preserve">, LT Spice, </w:t>
+      </w:r>
+      <w:r>
+        <w:rPr>
+          <w:sz w:val="20"/>
+        </w:rPr>
+        <w:t>Arduino</w:t>
+      </w:r>
+      <w:r>
+        <w:rPr>
+          <w:sz w:val="20"/>
+        </w:rPr>
+        <w:t xml:space="preserve"> IDE</w:t>
+      </w:r>
+      <w:r>
+        <w:rPr>
+          <w:sz w:val="20"/>
+        </w:rPr>
+        <w:t>, Fusion 360, Cura</w:t>
       </w:r>
     </w:p>
     <w:p>
       <w:pPr>
         <w:pStyle w:val="Normal1"/>
-        <w:numPr>
-          <w:ilvl w:val="0"/>
-          <w:numId w:val="10"/>
-        </w:numPr>
-        <w:ind w:right="360"/>
-        <w:rPr>
-          <w:sz w:val="20"/>
-        </w:rPr>
-      </w:pPr>
-      <w:r>
-        <w:rPr>
-          <w:sz w:val="20"/>
-        </w:rPr>
-        <w:t xml:space="preserve">Collaborating with coworkers to set up </w:t>
-      </w:r>
-      <w:r>
-        <w:rPr>
-          <w:sz w:val="20"/>
-        </w:rPr>
-        <w:t>upcoming</w:t>
-      </w:r>
-      <w:r>
-        <w:rPr>
-          <w:sz w:val="20"/>
-        </w:rPr>
-        <w:t xml:space="preserve"> lab</w:t>
-      </w:r>
-      <w:r>
-        <w:rPr>
-          <w:sz w:val="20"/>
-        </w:rPr>
-        <w:t>s</w:t>
-      </w:r>
-      <w:r>
-        <w:rPr>
-          <w:sz w:val="20"/>
-        </w:rPr>
-        <w:t xml:space="preserve"> and material</w:t>
+        <w:tabs>
+          <w:tab w:val="left" w:pos="2340"/>
+        </w:tabs>
+        <w:ind w:left="1440" w:right="360" w:hanging="360"/>
+        <w:rPr>
+          <w:sz w:val="20"/>
+        </w:rPr>
+      </w:pPr>
+      <w:r>
+        <w:rPr>
+          <w:b/>
+          <w:sz w:val="20"/>
+        </w:rPr>
+        <w:t>Languages</w:t>
       </w:r>
       <w:r>
         <w:rPr>
@@ -814,36 +1406,51 @@
         </w:rPr>
         <w:t xml:space="preserve"> </w:t>
       </w:r>
-    </w:p>
-    <w:p>
-      <w:pPr>
-        <w:pStyle w:val="Normal1"/>
-        <w:numPr>
-          <w:ilvl w:val="0"/>
-          <w:numId w:val="10"/>
-        </w:numPr>
-        <w:ind w:right="360"/>
-        <w:rPr>
-          <w:sz w:val="20"/>
-        </w:rPr>
-      </w:pPr>
-      <w:r>
-        <w:rPr>
-          <w:sz w:val="20"/>
-        </w:rPr>
-        <w:t xml:space="preserve">Supporting </w:t>
-      </w:r>
-      <w:r>
-        <w:rPr>
-          <w:sz w:val="20"/>
-        </w:rPr>
-        <w:t>students by verifying measured data points</w:t>
-      </w:r>
-      <w:r>
-        <w:rPr>
-          <w:sz w:val="20"/>
-        </w:rPr>
-        <w:t xml:space="preserve"> and regression models</w:t>
+      <w:proofErr w:type="gramStart"/>
+      <w:r>
+        <w:rPr>
+          <w:sz w:val="20"/>
+        </w:rPr>
+        <w:tab/>
+        <w:t xml:space="preserve"> </w:t>
+      </w:r>
+      <w:r>
+        <w:rPr>
+          <w:sz w:val="10"/>
+          <w:szCs w:val="10"/>
+        </w:rPr>
+        <w:t xml:space="preserve"> </w:t>
+      </w:r>
+      <w:r>
+        <w:rPr>
+          <w:sz w:val="20"/>
+        </w:rPr>
+        <w:t>C</w:t>
+      </w:r>
+      <w:proofErr w:type="gramEnd"/>
+      <w:r>
+        <w:rPr>
+          <w:sz w:val="20"/>
+        </w:rPr>
+        <w:t xml:space="preserve">, C++, MATLAB, </w:t>
+      </w:r>
+      <w:r>
+        <w:rPr>
+          <w:sz w:val="20"/>
+        </w:rPr>
+        <w:t xml:space="preserve">Python, </w:t>
+      </w:r>
+      <w:r>
+        <w:rPr>
+          <w:sz w:val="20"/>
+        </w:rPr>
+        <w:t>Java</w:t>
+      </w:r>
+      <w:r>
+        <w:rPr>
+          <w:sz w:val="20"/>
+        </w:rPr>
+        <w:t>, HTML</w:t>
       </w:r>
     </w:p>
     <w:p>
@@ -854,14 +1461,14 @@
         <w:rPr>
           <w:b/>
           <w:smallCaps/>
-          <w:color w:val="3260AC"/>
+          <w:color w:val="0070C0"/>
         </w:rPr>
       </w:pPr>
       <w:r>
         <w:rPr>
           <w:b/>
           <w:smallCaps/>
-          <w:color w:val="3260AC"/>
+          <w:color w:val="0070C0"/>
         </w:rPr>
         <w:t>Project</w:t>
       </w:r>
@@ -869,7 +1476,7 @@
         <w:rPr>
           <w:b/>
           <w:smallCaps/>
-          <w:color w:val="3260AC"/>
+          <w:color w:val="0070C0"/>
         </w:rPr>
         <w:t>s</w:t>
       </w:r>
@@ -906,6 +1513,7 @@
         <w:tabs>
           <w:tab w:val="left" w:pos="2340"/>
         </w:tabs>
+        <w:spacing w:before="40"/>
         <w:ind w:right="360"/>
         <w:rPr>
           <w:sz w:val="20"/>
@@ -921,25 +1529,97 @@
         <w:rPr>
           <w:sz w:val="20"/>
         </w:rPr>
-        <w:t>eading the B</w:t>
-      </w:r>
-      <w:r>
-        <w:rPr>
-          <w:sz w:val="20"/>
-        </w:rPr>
-        <w:t>attery Protection System</w:t>
-      </w:r>
-      <w:r>
-        <w:rPr>
-          <w:sz w:val="20"/>
-        </w:rPr>
-        <w:t xml:space="preserve">, which monitors the voltage, current, and temperature of </w:t>
-      </w:r>
-      <w:r>
-        <w:rPr>
-          <w:sz w:val="20"/>
-        </w:rPr>
-        <w:t>Li-Ion batteries</w:t>
+        <w:t>ead</w:t>
+      </w:r>
+      <w:r>
+        <w:rPr>
+          <w:sz w:val="20"/>
+        </w:rPr>
+        <w:t xml:space="preserve"> and designed</w:t>
+      </w:r>
+      <w:r>
+        <w:rPr>
+          <w:sz w:val="20"/>
+        </w:rPr>
+        <w:t xml:space="preserve"> the </w:t>
+      </w:r>
+      <w:r>
+        <w:rPr>
+          <w:sz w:val="20"/>
+        </w:rPr>
+        <w:t>battery protection</w:t>
+      </w:r>
+      <w:r>
+        <w:rPr>
+          <w:sz w:val="20"/>
+        </w:rPr>
+        <w:t xml:space="preserve"> system, which monitors</w:t>
+      </w:r>
+      <w:r>
+        <w:rPr>
+          <w:sz w:val="20"/>
+        </w:rPr>
+        <w:t xml:space="preserve"> and regulates</w:t>
+      </w:r>
+      <w:r>
+        <w:rPr>
+          <w:sz w:val="20"/>
+        </w:rPr>
+        <w:t xml:space="preserve"> the voltage, current, and temperature of</w:t>
+      </w:r>
+      <w:r>
+        <w:rPr>
+          <w:sz w:val="20"/>
+        </w:rPr>
+        <w:t xml:space="preserve"> 1,190</w:t>
+      </w:r>
+      <w:r>
+        <w:rPr>
+          <w:sz w:val="20"/>
+        </w:rPr>
+        <w:t xml:space="preserve"> </w:t>
+      </w:r>
+      <w:r>
+        <w:rPr>
+          <w:sz w:val="20"/>
+        </w:rPr>
+        <w:t>lithium-ion</w:t>
+      </w:r>
+      <w:r>
+        <w:rPr>
+          <w:sz w:val="20"/>
+        </w:rPr>
+        <w:t xml:space="preserve"> batteries</w:t>
+      </w:r>
+      <w:r>
+        <w:rPr>
+          <w:sz w:val="20"/>
+        </w:rPr>
+        <w:t xml:space="preserve"> in a </w:t>
+      </w:r>
+      <w:r>
+        <w:rPr>
+          <w:sz w:val="20"/>
+        </w:rPr>
+        <w:t>130-volt</w:t>
+      </w:r>
+      <w:r>
+        <w:rPr>
+          <w:sz w:val="20"/>
+        </w:rPr>
+        <w:t xml:space="preserve"> pack</w:t>
+      </w:r>
+      <w:r>
+        <w:rPr>
+          <w:sz w:val="20"/>
+        </w:rPr>
+        <w:t xml:space="preserve">, </w:t>
+      </w:r>
+      <w:r>
+        <w:rPr>
+          <w:sz w:val="20"/>
+        </w:rPr>
+        <w:t>with the work of Altium</w:t>
       </w:r>
     </w:p>
     <w:p>
@@ -952,6 +1632,7 @@
         <w:tabs>
           <w:tab w:val="left" w:pos="2340"/>
         </w:tabs>
+        <w:spacing w:before="40"/>
         <w:ind w:right="360"/>
         <w:rPr>
           <w:sz w:val="20"/>
@@ -961,7 +1642,49 @@
         <w:rPr>
           <w:sz w:val="20"/>
         </w:rPr>
-        <w:t>Manage the quad output power supply board</w:t>
+        <w:t>Manage</w:t>
+      </w:r>
+      <w:r>
+        <w:rPr>
+          <w:sz w:val="20"/>
+        </w:rPr>
+        <w:t>d</w:t>
+      </w:r>
+      <w:r>
+        <w:rPr>
+          <w:sz w:val="20"/>
+        </w:rPr>
+        <w:t xml:space="preserve"> the </w:t>
+      </w:r>
+      <w:r>
+        <w:rPr>
+          <w:sz w:val="20"/>
+        </w:rPr>
+        <w:t xml:space="preserve">horn and lights </w:t>
+      </w:r>
+      <w:r>
+        <w:rPr>
+          <w:sz w:val="20"/>
+        </w:rPr>
+        <w:t>project</w:t>
+      </w:r>
+      <w:r>
+        <w:rPr>
+          <w:sz w:val="20"/>
+        </w:rPr>
+        <w:t>, which controls the horn, front</w:t>
+      </w:r>
+      <w:r>
+        <w:rPr>
+          <w:sz w:val="20"/>
+        </w:rPr>
+        <w:t xml:space="preserve">, and rear lights </w:t>
+      </w:r>
+      <w:r>
+        <w:rPr>
+          <w:sz w:val="20"/>
+        </w:rPr>
+        <w:t>by creating a bill of materials and debugging the board with new team members</w:t>
       </w:r>
     </w:p>
     <w:p>
@@ -974,6 +1697,7 @@
         <w:tabs>
           <w:tab w:val="left" w:pos="2340"/>
         </w:tabs>
+        <w:spacing w:before="40"/>
         <w:ind w:right="360"/>
         <w:rPr>
           <w:sz w:val="20"/>
@@ -983,77 +1707,25 @@
         <w:rPr>
           <w:sz w:val="20"/>
         </w:rPr>
-        <w:t>Implemented catalogue system for 500+ parts</w:t>
-      </w:r>
-    </w:p>
-    <w:p>
-      <w:pPr>
-        <w:pStyle w:val="Normal1"/>
-        <w:numPr>
-          <w:ilvl w:val="0"/>
-          <w:numId w:val="8"/>
-        </w:numPr>
-        <w:tabs>
-          <w:tab w:val="left" w:pos="2340"/>
-        </w:tabs>
-        <w:ind w:right="360"/>
-        <w:rPr>
-          <w:sz w:val="20"/>
-        </w:rPr>
-      </w:pPr>
-      <w:r>
-        <w:rPr>
-          <w:sz w:val="20"/>
-        </w:rPr>
-        <w:t>Solder</w:t>
-      </w:r>
-      <w:r>
-        <w:rPr>
-          <w:sz w:val="20"/>
-        </w:rPr>
-        <w:t>ed</w:t>
-      </w:r>
-      <w:r>
-        <w:rPr>
-          <w:sz w:val="20"/>
-        </w:rPr>
-        <w:t xml:space="preserve"> and tested </w:t>
-      </w:r>
-      <w:r>
-        <w:rPr>
-          <w:sz w:val="20"/>
-        </w:rPr>
-        <w:t>various</w:t>
-      </w:r>
-      <w:r>
-        <w:rPr>
-          <w:sz w:val="20"/>
-        </w:rPr>
-        <w:t xml:space="preserve"> </w:t>
-      </w:r>
-      <w:r>
-        <w:rPr>
-          <w:sz w:val="20"/>
-        </w:rPr>
-        <w:t>b</w:t>
-      </w:r>
-      <w:r>
-        <w:rPr>
-          <w:sz w:val="20"/>
-        </w:rPr>
-        <w:t xml:space="preserve">oards </w:t>
-      </w:r>
-      <w:r>
-        <w:rPr>
-          <w:sz w:val="20"/>
-        </w:rPr>
-        <w:t xml:space="preserve">before </w:t>
-      </w:r>
-      <w:r>
-        <w:rPr>
-          <w:sz w:val="20"/>
-        </w:rPr>
-        <w:t>FSGP 2021</w:t>
+        <w:t xml:space="preserve">Implemented </w:t>
+      </w:r>
+      <w:r>
+        <w:rPr>
+          <w:sz w:val="20"/>
+        </w:rPr>
+        <w:t xml:space="preserve">a </w:t>
+      </w:r>
+      <w:r>
+        <w:rPr>
+          <w:sz w:val="20"/>
+        </w:rPr>
+        <w:t>catalogue system for 500 part</w:t>
+      </w:r>
+      <w:r>
+        <w:rPr>
+          <w:sz w:val="20"/>
+        </w:rPr>
+        <w:t>s which are used in each circuit board we design</w:t>
       </w:r>
     </w:p>
     <w:p>
@@ -1071,19 +1743,25 @@
       </w:pPr>
       <w:r>
         <w:rPr>
-          <w:b/>
-          <w:bCs/>
-          <w:sz w:val="20"/>
-        </w:rPr>
-        <w:t xml:space="preserve">                   </w:t>
-      </w:r>
-      <w:r>
-        <w:rPr>
-          <w:b/>
-          <w:bCs/>
-          <w:sz w:val="20"/>
-        </w:rPr>
-        <w:t>Critical Tinkers</w:t>
+          <w:sz w:val="20"/>
+        </w:rPr>
+        <w:t xml:space="preserve">             </w:t>
+      </w:r>
+      <w:r>
+        <w:rPr>
+          <w:b/>
+          <w:bCs/>
+          <w:sz w:val="20"/>
+        </w:rPr>
+        <w:t xml:space="preserve">      </w:t>
+      </w:r>
+      <w:r>
+        <w:rPr>
+          <w:b/>
+          <w:bCs/>
+          <w:sz w:val="20"/>
+        </w:rPr>
+        <w:t>“Useless” Machine</w:t>
       </w:r>
     </w:p>
     <w:p>
@@ -1111,31 +1789,25 @@
         <w:rPr>
           <w:sz w:val="20"/>
         </w:rPr>
-        <w:t xml:space="preserve"> a </w:t>
-      </w:r>
-      <w:r>
-        <w:rPr>
-          <w:sz w:val="20"/>
-        </w:rPr>
-        <w:t>“</w:t>
-      </w:r>
-      <w:r>
-        <w:rPr>
-          <w:sz w:val="20"/>
-        </w:rPr>
-        <w:t>useless</w:t>
-      </w:r>
-      <w:r>
-        <w:rPr>
-          <w:sz w:val="20"/>
-        </w:rPr>
-        <w:t>”</w:t>
-      </w:r>
-      <w:r>
-        <w:rPr>
-          <w:sz w:val="20"/>
-        </w:rPr>
-        <w:t xml:space="preserve"> machine,</w:t>
+        <w:t xml:space="preserve"> a PCB</w:t>
+      </w:r>
+      <w:r>
+        <w:rPr>
+          <w:sz w:val="20"/>
+        </w:rPr>
+        <w:t xml:space="preserve"> in Altium</w:t>
+      </w:r>
+      <w:r>
+        <w:rPr>
+          <w:sz w:val="20"/>
+        </w:rPr>
+        <w:t xml:space="preserve"> to </w:t>
+      </w:r>
+      <w:r>
+        <w:rPr>
+          <w:sz w:val="20"/>
+        </w:rPr>
+        <w:t>read</w:t>
       </w:r>
       <w:r>
         <w:rPr>
@@ -1147,7 +1819,25 @@
         <w:rPr>
           <w:sz w:val="20"/>
         </w:rPr>
-        <w:t>which included an autonomous arm that would flip off switches</w:t>
+        <w:t xml:space="preserve">8 </w:t>
+      </w:r>
+      <w:r>
+        <w:rPr>
+          <w:sz w:val="20"/>
+        </w:rPr>
+        <w:t xml:space="preserve">different </w:t>
+      </w:r>
+      <w:r>
+        <w:rPr>
+          <w:sz w:val="20"/>
+        </w:rPr>
+        <w:t xml:space="preserve">switches </w:t>
+      </w:r>
+      <w:r>
+        <w:rPr>
+          <w:sz w:val="20"/>
+        </w:rPr>
+        <w:t>and pass them to Arduino code</w:t>
       </w:r>
     </w:p>
     <w:p>
@@ -1169,31 +1859,7 @@
         <w:rPr>
           <w:sz w:val="20"/>
         </w:rPr>
-        <w:t>Created a</w:t>
-      </w:r>
-      <w:r>
-        <w:rPr>
-          <w:sz w:val="20"/>
-        </w:rPr>
-        <w:t xml:space="preserve"> </w:t>
-      </w:r>
-      <w:r>
-        <w:rPr>
-          <w:sz w:val="20"/>
-        </w:rPr>
-        <w:t xml:space="preserve">remote controlled robot that </w:t>
-      </w:r>
-      <w:r>
-        <w:rPr>
-          <w:sz w:val="20"/>
-        </w:rPr>
-        <w:t>mimics</w:t>
-      </w:r>
-      <w:r>
-        <w:rPr>
-          <w:sz w:val="20"/>
-        </w:rPr>
-        <w:t xml:space="preserve"> the movements of a spider</w:t>
+        <w:t>Integrated circuits between a custom PCB and an Arduino board to manipulate 3 moving servos</w:t>
       </w:r>
     </w:p>
     <w:p>
@@ -1215,19 +1881,49 @@
         <w:rPr>
           <w:sz w:val="20"/>
         </w:rPr>
-        <w:t xml:space="preserve">Building a spherical </w:t>
-      </w:r>
-      <w:r>
-        <w:rPr>
-          <w:sz w:val="20"/>
-        </w:rPr>
-        <w:t xml:space="preserve">vehicle that will roll like a ball in any </w:t>
-      </w:r>
-      <w:r>
-        <w:rPr>
-          <w:sz w:val="20"/>
-        </w:rPr>
-        <w:t>direction</w:t>
+        <w:t xml:space="preserve">Used </w:t>
+      </w:r>
+      <w:r>
+        <w:rPr>
+          <w:sz w:val="20"/>
+        </w:rPr>
+        <w:t>Fusion360</w:t>
+      </w:r>
+      <w:r>
+        <w:rPr>
+          <w:sz w:val="20"/>
+        </w:rPr>
+        <w:t xml:space="preserve">, Cura, and a </w:t>
+      </w:r>
+      <w:r>
+        <w:rPr>
+          <w:sz w:val="20"/>
+        </w:rPr>
+        <w:t xml:space="preserve">3D printer to </w:t>
+      </w:r>
+      <w:r>
+        <w:rPr>
+          <w:sz w:val="20"/>
+        </w:rPr>
+        <w:t xml:space="preserve">create 4 moving pieces for </w:t>
+      </w:r>
+      <w:r>
+        <w:rPr>
+          <w:sz w:val="20"/>
+        </w:rPr>
+        <w:t>an</w:t>
+      </w:r>
+      <w:r>
+        <w:rPr>
+          <w:sz w:val="20"/>
+        </w:rPr>
+        <w:t xml:space="preserve"> </w:t>
+      </w:r>
+      <w:r>
+        <w:rPr>
+          <w:sz w:val="20"/>
+        </w:rPr>
+        <w:t>autonomous arm</w:t>
       </w:r>
     </w:p>
     <w:p>
@@ -1241,14 +1937,14 @@
         <w:rPr>
           <w:b/>
           <w:smallCaps/>
-          <w:color w:val="3260AC"/>
+          <w:color w:val="0070C0"/>
         </w:rPr>
       </w:pPr>
       <w:r>
         <w:rPr>
           <w:b/>
           <w:smallCaps/>
-          <w:color w:val="3260AC"/>
+          <w:color w:val="0070C0"/>
         </w:rPr>
         <w:t>Activities</w:t>
       </w:r>
@@ -1256,7 +1952,7 @@
         <w:rPr>
           <w:b/>
           <w:smallCaps/>
-          <w:color w:val="3260AC"/>
+          <w:color w:val="0070C0"/>
         </w:rPr>
         <w:t xml:space="preserve"> and Leadership</w:t>
       </w:r>
@@ -1313,7 +2009,19 @@
         <w:rPr>
           <w:sz w:val="20"/>
         </w:rPr>
-        <w:t xml:space="preserve">   </w:t>
+        <w:t xml:space="preserve">  </w:t>
+      </w:r>
+      <w:r>
+        <w:rPr>
+          <w:sz w:val="20"/>
+        </w:rPr>
+        <w:t xml:space="preserve">     </w:t>
+      </w:r>
+      <w:r>
+        <w:rPr>
+          <w:sz w:val="20"/>
+        </w:rPr>
+        <w:t xml:space="preserve"> </w:t>
       </w:r>
       <w:r>
         <w:rPr>
@@ -1353,7 +2061,7 @@
           <w:bCs/>
           <w:sz w:val="20"/>
         </w:rPr>
-        <w:t>Present</w:t>
+        <w:t>2022</w:t>
       </w:r>
     </w:p>
     <w:p>
@@ -1384,7 +2092,7 @@
         <w:rPr>
           <w:sz w:val="20"/>
         </w:rPr>
-        <w:t xml:space="preserve">                  </w:t>
+        <w:t xml:space="preserve">                 </w:t>
       </w:r>
       <w:r>
         <w:rPr>
@@ -1394,6 +2102,24 @@
       </w:r>
       <w:r>
         <w:rPr>
+          <w:sz w:val="20"/>
+        </w:rPr>
+        <w:t xml:space="preserve"> </w:t>
+      </w:r>
+      <w:r>
+        <w:rPr>
+          <w:sz w:val="20"/>
+        </w:rPr>
+        <w:t xml:space="preserve">    </w:t>
+      </w:r>
+      <w:r>
+        <w:rPr>
+          <w:sz w:val="20"/>
+        </w:rPr>
+        <w:t xml:space="preserve"> </w:t>
+      </w:r>
+      <w:r>
+        <w:rPr>
           <w:b/>
           <w:bCs/>
           <w:sz w:val="20"/>
@@ -1422,7 +2148,7 @@
           <w:bCs/>
           <w:sz w:val="20"/>
         </w:rPr>
-        <w:t>Present</w:t>
+        <w:t>2022</w:t>
       </w:r>
     </w:p>
     <w:p>
@@ -1471,13 +2197,32 @@
         <w:rPr>
           <w:sz w:val="20"/>
         </w:rPr>
+        <w:t xml:space="preserve">   </w:t>
+      </w:r>
+      <w:r>
+        <w:rPr>
+          <w:sz w:val="20"/>
+        </w:rPr>
+        <w:t xml:space="preserve"> </w:t>
+      </w:r>
+      <w:r>
+        <w:rPr>
+          <w:sz w:val="20"/>
+        </w:rPr>
+        <w:t xml:space="preserve"> </w:t>
+      </w:r>
+      <w:r>
+        <w:rPr>
+          <w:sz w:val="4"/>
+          <w:szCs w:val="4"/>
+        </w:rPr>
         <w:t xml:space="preserve">    </w:t>
       </w:r>
       <w:r>
         <w:rPr>
           <w:sz w:val="20"/>
         </w:rPr>
-        <w:t xml:space="preserve">    </w:t>
+        <w:t xml:space="preserve">   </w:t>
       </w:r>
       <w:r>
         <w:rPr>
@@ -1510,263 +2255,6 @@
           <w:sz w:val="20"/>
         </w:rPr>
         <w:t xml:space="preserve"> 2021</w:t>
-      </w:r>
-    </w:p>
-    <w:p>
-      <w:pPr>
-        <w:pStyle w:val="Normal1"/>
-        <w:ind w:right="360" w:firstLine="720"/>
-        <w:rPr>
-          <w:b/>
-          <w:smallCaps/>
-          <w:color w:val="3260AC"/>
-        </w:rPr>
-      </w:pPr>
-      <w:r>
-        <w:rPr>
-          <w:b/>
-          <w:smallCaps/>
-          <w:color w:val="3260AC"/>
-        </w:rPr>
-        <w:t>Skills</w:t>
-      </w:r>
-    </w:p>
-    <w:p>
-      <w:pPr>
-        <w:pStyle w:val="Normal1"/>
-        <w:tabs>
-          <w:tab w:val="left" w:pos="2340"/>
-        </w:tabs>
-        <w:ind w:left="1440" w:right="360" w:hanging="360"/>
-        <w:rPr>
-          <w:sz w:val="20"/>
-        </w:rPr>
-      </w:pPr>
-      <w:r>
-        <w:rPr>
-          <w:b/>
-          <w:bCs/>
-          <w:sz w:val="20"/>
-        </w:rPr>
-        <w:t xml:space="preserve">Hardware        </w:t>
-      </w:r>
-      <w:r>
-        <w:rPr>
-          <w:sz w:val="20"/>
-        </w:rPr>
-        <w:t xml:space="preserve">Design, </w:t>
-      </w:r>
-      <w:r>
-        <w:rPr>
-          <w:sz w:val="20"/>
-        </w:rPr>
-        <w:t>Debugging Boards, Soldering, Making BOMs, 3D printing</w:t>
-      </w:r>
-    </w:p>
-    <w:p>
-      <w:pPr>
-        <w:pStyle w:val="Normal1"/>
-        <w:tabs>
-          <w:tab w:val="left" w:pos="2340"/>
-        </w:tabs>
-        <w:ind w:left="1440" w:right="360" w:hanging="360"/>
-        <w:rPr>
-          <w:sz w:val="20"/>
-        </w:rPr>
-      </w:pPr>
-      <w:r>
-        <w:rPr>
-          <w:b/>
-          <w:bCs/>
-          <w:sz w:val="20"/>
-        </w:rPr>
-        <w:t>Software</w:t>
-      </w:r>
-      <w:r>
-        <w:rPr>
-          <w:b/>
-          <w:bCs/>
-          <w:sz w:val="20"/>
-        </w:rPr>
-        <w:t xml:space="preserve">         </w:t>
-      </w:r>
-      <w:r>
-        <w:rPr>
-          <w:sz w:val="20"/>
-        </w:rPr>
-        <w:t>Git, Altium, KiCad, LT Spice, Fusion 360, Cura</w:t>
-      </w:r>
-    </w:p>
-    <w:p>
-      <w:pPr>
-        <w:pStyle w:val="Normal1"/>
-        <w:tabs>
-          <w:tab w:val="left" w:pos="2340"/>
-        </w:tabs>
-        <w:ind w:left="1440" w:right="360" w:hanging="360"/>
-        <w:rPr>
-          <w:sz w:val="20"/>
-        </w:rPr>
-      </w:pPr>
-      <w:r>
-        <w:rPr>
-          <w:b/>
-          <w:sz w:val="20"/>
-        </w:rPr>
-        <w:t>Languages</w:t>
-      </w:r>
-      <w:r>
-        <w:rPr>
-          <w:sz w:val="20"/>
-        </w:rPr>
-        <w:t xml:space="preserve"> </w:t>
-      </w:r>
-      <w:proofErr w:type="gramStart"/>
-      <w:r>
-        <w:rPr>
-          <w:sz w:val="20"/>
-        </w:rPr>
-        <w:tab/>
-        <w:t xml:space="preserve"> </w:t>
-      </w:r>
-      <w:r>
-        <w:rPr>
-          <w:sz w:val="10"/>
-          <w:szCs w:val="10"/>
-        </w:rPr>
-        <w:t xml:space="preserve"> </w:t>
-      </w:r>
-      <w:r>
-        <w:rPr>
-          <w:sz w:val="20"/>
-        </w:rPr>
-        <w:t>C</w:t>
-      </w:r>
-      <w:proofErr w:type="gramEnd"/>
-      <w:r>
-        <w:rPr>
-          <w:sz w:val="20"/>
-        </w:rPr>
-        <w:t>, C++, MATLAB, Java, Python</w:t>
-      </w:r>
-      <w:r>
-        <w:rPr>
-          <w:sz w:val="20"/>
-        </w:rPr>
-        <w:t>, Dart</w:t>
-      </w:r>
-    </w:p>
-    <w:p>
-      <w:pPr>
-        <w:pStyle w:val="Normal1"/>
-        <w:tabs>
-          <w:tab w:val="left" w:pos="2340"/>
-        </w:tabs>
-        <w:ind w:left="1440" w:right="360" w:hanging="360"/>
-        <w:rPr>
-          <w:sz w:val="20"/>
-        </w:rPr>
-      </w:pPr>
-    </w:p>
-    <w:p>
-      <w:pPr>
-        <w:pStyle w:val="Normal1"/>
-        <w:ind w:right="360" w:firstLine="720"/>
-        <w:rPr>
-          <w:b/>
-          <w:smallCaps/>
-          <w:color w:val="3260AC"/>
-        </w:rPr>
-      </w:pPr>
-      <w:r>
-        <w:rPr>
-          <w:b/>
-          <w:smallCaps/>
-          <w:color w:val="3260AC"/>
-        </w:rPr>
-        <w:t>Awards</w:t>
-      </w:r>
-    </w:p>
-    <w:p>
-      <w:pPr>
-        <w:pStyle w:val="Normal1"/>
-        <w:numPr>
-          <w:ilvl w:val="0"/>
-          <w:numId w:val="1"/>
-        </w:numPr>
-        <w:ind w:right="360"/>
-        <w:rPr>
-          <w:b/>
-          <w:bCs/>
-          <w:sz w:val="20"/>
-        </w:rPr>
-      </w:pPr>
-      <w:r>
-        <w:rPr>
-          <w:sz w:val="20"/>
-        </w:rPr>
-        <w:t xml:space="preserve">Top 2% of Engineers award                                                                                           </w:t>
-      </w:r>
-      <w:r>
-        <w:rPr>
-          <w:b/>
-          <w:bCs/>
-          <w:sz w:val="20"/>
-        </w:rPr>
-        <w:t>2019 – 2021</w:t>
-      </w:r>
-    </w:p>
-    <w:p>
-      <w:pPr>
-        <w:pStyle w:val="Normal1"/>
-        <w:numPr>
-          <w:ilvl w:val="0"/>
-          <w:numId w:val="1"/>
-        </w:numPr>
-        <w:ind w:right="360"/>
-        <w:rPr>
-          <w:b/>
-          <w:bCs/>
-          <w:sz w:val="20"/>
-        </w:rPr>
-      </w:pPr>
-      <w:r>
-        <w:rPr>
-          <w:sz w:val="20"/>
-        </w:rPr>
-        <w:t xml:space="preserve">College of Engineering Dean’s List                                                                  </w:t>
-      </w:r>
-      <w:r>
-        <w:rPr>
-          <w:sz w:val="20"/>
-        </w:rPr>
-        <w:t xml:space="preserve">  </w:t>
-      </w:r>
-      <w:r>
-        <w:rPr>
-          <w:sz w:val="20"/>
-        </w:rPr>
-        <w:t xml:space="preserve"> </w:t>
-      </w:r>
-      <w:r>
-        <w:rPr>
-          <w:sz w:val="20"/>
-        </w:rPr>
-        <w:t xml:space="preserve">     </w:t>
-      </w:r>
-      <w:r>
-        <w:rPr>
-          <w:sz w:val="20"/>
-        </w:rPr>
-        <w:t xml:space="preserve">      </w:t>
-      </w:r>
-      <w:r>
-        <w:rPr>
-          <w:b/>
-          <w:bCs/>
-          <w:sz w:val="20"/>
-        </w:rPr>
-        <w:t>2019 – 2021</w:t>
       </w:r>
     </w:p>
     <w:sectPr>
@@ -1779,7 +2267,7 @@
 </file>
 
 <file path=word/numbering.xml><?xml version="1.0" encoding="utf-8"?>
-<w:numbering xmlns:wpc="http://schemas.microsoft.com/office/word/2010/wordprocessingCanvas" xmlns:cx="http://schemas.microsoft.com/office/drawing/2014/chartex" xmlns:cx1="http://schemas.microsoft.com/office/drawing/2015/9/8/chartex" xmlns:cx2="http://schemas.microsoft.com/office/drawing/2015/10/21/chartex" xmlns:cx3="http://schemas.microsoft.com/office/drawing/2016/5/9/chartex" xmlns:cx4="http://schemas.microsoft.com/office/drawing/2016/5/10/chartex" xmlns:cx5="http://schemas.microsoft.com/office/drawing/2016/5/11/chartex" xmlns:cx6="http://schemas.microsoft.com/office/drawing/2016/5/12/chartex" xmlns:cx7="http://schemas.microsoft.com/office/drawing/2016/5/13/chartex" xmlns:cx8="http://schemas.microsoft.com/office/drawing/2016/5/14/chartex" xmlns:mc="http://schemas.openxmlformats.org/markup-compatibility/2006" xmlns:aink="http://schemas.microsoft.com/office/drawing/2016/ink" xmlns:am3d="http://schemas.microsoft.com/office/drawing/2017/model3d" xmlns:o="urn:schemas-microsoft-com:office:office" xmlns:r="http://schemas.openxmlformats.org/officeDocument/2006/relationships" xmlns:m="http://schemas.openxmlformats.org/officeDocument/2006/math" xmlns:v="urn:schemas-microsoft-com:vml" xmlns:wp14="http://schemas.microsoft.com/office/word/2010/wordprocessingDrawing" xmlns:wp="http://schemas.openxmlformats.org/drawingml/2006/wordprocessingDrawing" xmlns:w10="urn:schemas-microsoft-com:office:word" xmlns:w="http://schemas.openxmlformats.org/wordprocessingml/2006/main" xmlns:w14="http://schemas.microsoft.com/office/word/2010/wordml" xmlns:w15="http://schemas.microsoft.com/office/word/2012/wordml" xmlns:w16cex="http://schemas.microsoft.com/office/word/2018/wordml/cex" xmlns:w16cid="http://schemas.microsoft.com/office/word/2016/wordml/cid" xmlns:w16="http://schemas.microsoft.com/office/word/2018/wordml" xmlns:w16sdtdh="http://schemas.microsoft.com/office/word/2020/wordml/sdtdatahash" xmlns:w16se="http://schemas.microsoft.com/office/word/2015/wordml/symex" xmlns:wpg="http://schemas.microsoft.com/office/word/2010/wordprocessingGroup" xmlns:wpi="http://schemas.microsoft.com/office/word/2010/wordprocessingInk" xmlns:wne="http://schemas.microsoft.com/office/word/2006/wordml" xmlns:wps="http://schemas.microsoft.com/office/word/2010/wordprocessingShape" mc:Ignorable="w14 w15 w16se w16cid w16 w16cex w16sdtdh wp14">
+<w:numbering xmlns:wpc="http://schemas.microsoft.com/office/word/2010/wordprocessingCanvas" xmlns:cx="http://schemas.microsoft.com/office/drawing/2014/chartex" xmlns:cx1="http://schemas.microsoft.com/office/drawing/2015/9/8/chartex" xmlns:cx2="http://schemas.microsoft.com/office/drawing/2015/10/21/chartex" xmlns:cx3="http://schemas.microsoft.com/office/drawing/2016/5/9/chartex" xmlns:cx4="http://schemas.microsoft.com/office/drawing/2016/5/10/chartex" xmlns:cx5="http://schemas.microsoft.com/office/drawing/2016/5/11/chartex" xmlns:cx6="http://schemas.microsoft.com/office/drawing/2016/5/12/chartex" xmlns:cx7="http://schemas.microsoft.com/office/drawing/2016/5/13/chartex" xmlns:cx8="http://schemas.microsoft.com/office/drawing/2016/5/14/chartex" xmlns:mc="http://schemas.openxmlformats.org/markup-compatibility/2006" xmlns:aink="http://schemas.microsoft.com/office/drawing/2016/ink" xmlns:am3d="http://schemas.microsoft.com/office/drawing/2017/model3d" xmlns:o="urn:schemas-microsoft-com:office:office" xmlns:oel="http://schemas.microsoft.com/office/2019/extlst" xmlns:r="http://schemas.openxmlformats.org/officeDocument/2006/relationships" xmlns:m="http://schemas.openxmlformats.org/officeDocument/2006/math" xmlns:v="urn:schemas-microsoft-com:vml" xmlns:wp14="http://schemas.microsoft.com/office/word/2010/wordprocessingDrawing" xmlns:wp="http://schemas.openxmlformats.org/drawingml/2006/wordprocessingDrawing" xmlns:w10="urn:schemas-microsoft-com:office:word" xmlns:w="http://schemas.openxmlformats.org/wordprocessingml/2006/main" xmlns:w14="http://schemas.microsoft.com/office/word/2010/wordml" xmlns:w15="http://schemas.microsoft.com/office/word/2012/wordml" xmlns:w16cex="http://schemas.microsoft.com/office/word/2018/wordml/cex" xmlns:w16cid="http://schemas.microsoft.com/office/word/2016/wordml/cid" xmlns:w16="http://schemas.microsoft.com/office/word/2018/wordml" xmlns:w16sdtdh="http://schemas.microsoft.com/office/word/2020/wordml/sdtdatahash" xmlns:w16se="http://schemas.microsoft.com/office/word/2015/wordml/symex" xmlns:wpg="http://schemas.microsoft.com/office/word/2010/wordprocessingGroup" xmlns:wpi="http://schemas.microsoft.com/office/word/2010/wordprocessingInk" xmlns:wne="http://schemas.microsoft.com/office/word/2006/wordml" xmlns:wps="http://schemas.microsoft.com/office/word/2010/wordprocessingShape" mc:Ignorable="w14 w15 w16se w16cid w16 w16cex w16sdtdh wp14">
   <w:abstractNum w:abstractNumId="0" w15:restartNumberingAfterBreak="0">
     <w:nsid w:val="0A8410B3"/>
     <w:multiLevelType w:val="hybridMultilevel"/>
@@ -3023,37 +3511,37 @@
       </w:rPr>
     </w:lvl>
   </w:abstractNum>
-  <w:num w:numId="1">
+  <w:num w:numId="1" w16cid:durableId="1320961529">
     <w:abstractNumId w:val="2"/>
   </w:num>
-  <w:num w:numId="2">
+  <w:num w:numId="2" w16cid:durableId="791359878">
     <w:abstractNumId w:val="8"/>
   </w:num>
-  <w:num w:numId="3">
+  <w:num w:numId="3" w16cid:durableId="328751612">
     <w:abstractNumId w:val="3"/>
   </w:num>
-  <w:num w:numId="4">
+  <w:num w:numId="4" w16cid:durableId="1941523123">
     <w:abstractNumId w:val="1"/>
   </w:num>
-  <w:num w:numId="5">
+  <w:num w:numId="5" w16cid:durableId="581062658">
     <w:abstractNumId w:val="5"/>
   </w:num>
-  <w:num w:numId="6">
+  <w:num w:numId="6" w16cid:durableId="492793351">
     <w:abstractNumId w:val="9"/>
   </w:num>
-  <w:num w:numId="7">
+  <w:num w:numId="7" w16cid:durableId="917439523">
     <w:abstractNumId w:val="6"/>
   </w:num>
-  <w:num w:numId="8">
+  <w:num w:numId="8" w16cid:durableId="1095903132">
     <w:abstractNumId w:val="0"/>
   </w:num>
-  <w:num w:numId="9">
+  <w:num w:numId="9" w16cid:durableId="517085492">
     <w:abstractNumId w:val="10"/>
   </w:num>
-  <w:num w:numId="10">
+  <w:num w:numId="10" w16cid:durableId="204753375">
     <w:abstractNumId w:val="7"/>
   </w:num>
-  <w:num w:numId="11">
+  <w:num w:numId="11" w16cid:durableId="382945553">
     <w:abstractNumId w:val="4"/>
   </w:num>
 </w:numbering>

</xml_diff>